<commit_message>
Changes size window. Dasha, I hope you will have everything beautiful :-)
</commit_message>
<xml_diff>
--- a/������� ������ ���/��� �������� ����������, ��������, �������.docx
+++ b/������� ������ ���/��� �������� ����������, ��������, �������.docx
@@ -9,19 +9,31 @@
           <w:b/>
           <w:sz w:val="24"/>
           <w:szCs w:val="24"/>
+          <w:lang w:val="en-US"/>
+        </w:rPr>
+      </w:pPr>
+      <w:r>
+        <w:rPr>
+          <w:rFonts w:ascii="Times New Roman" w:hAnsi="Times New Roman"/>
+          <w:b/>
+          <w:sz w:val="24"/>
+          <w:szCs w:val="24"/>
+        </w:rPr>
+        <w:t>АГА</w:t>
+      </w:r>
+    </w:p>
+    <w:p>
+      <w:pPr>
+        <w:rPr>
+          <w:rFonts w:ascii="Times New Roman" w:hAnsi="Times New Roman"/>
+          <w:b/>
+          <w:sz w:val="24"/>
+          <w:szCs w:val="24"/>
+          <w:lang w:val="en-US"/>
         </w:rPr>
       </w:pPr>
       <w:bookmarkStart w:id="0" w:name="_GoBack"/>
       <w:bookmarkEnd w:id="0"/>
-      <w:r>
-        <w:rPr>
-          <w:rFonts w:ascii="Times New Roman" w:hAnsi="Times New Roman"/>
-          <w:b/>
-          <w:sz w:val="24"/>
-          <w:szCs w:val="24"/>
-        </w:rPr>
-        <w:t>АГА</w:t>
-      </w:r>
     </w:p>
     <w:p>
       <w:pPr>
@@ -134,25 +146,7 @@
           <w:sz w:val="24"/>
           <w:szCs w:val="24"/>
         </w:rPr>
-        <w:t xml:space="preserve">А она мне в ответ: ага, говорит, размечтался, говорит, </w:t>
-      </w:r>
-      <w:proofErr w:type="spellStart"/>
-      <w:r>
-        <w:rPr>
-          <w:rFonts w:ascii="Times New Roman" w:hAnsi="Times New Roman"/>
-          <w:sz w:val="24"/>
-          <w:szCs w:val="24"/>
-        </w:rPr>
-        <w:t>губищи</w:t>
-      </w:r>
-      <w:proofErr w:type="spellEnd"/>
-      <w:r>
-        <w:rPr>
-          <w:rFonts w:ascii="Times New Roman" w:hAnsi="Times New Roman"/>
-          <w:sz w:val="24"/>
-          <w:szCs w:val="24"/>
-        </w:rPr>
-        <w:t>, говорит раскатал, ха-ха-ха!</w:t>
+        <w:t>А она мне в ответ: ага, говорит, размечтался, говорит, губищи, говорит раскатал, ха-ха-ха!</w:t>
       </w:r>
     </w:p>
     <w:p>
@@ -202,25 +196,7 @@
           <w:sz w:val="24"/>
           <w:szCs w:val="24"/>
         </w:rPr>
-        <w:t xml:space="preserve">― Ага! Значит, не </w:t>
-      </w:r>
-      <w:proofErr w:type="spellStart"/>
-      <w:r>
-        <w:rPr>
-          <w:rFonts w:ascii="Times New Roman" w:hAnsi="Times New Roman"/>
-          <w:sz w:val="24"/>
-          <w:szCs w:val="24"/>
-        </w:rPr>
-        <w:t>дурак</w:t>
-      </w:r>
-      <w:proofErr w:type="spellEnd"/>
-      <w:r>
-        <w:rPr>
-          <w:rFonts w:ascii="Times New Roman" w:hAnsi="Times New Roman"/>
-          <w:sz w:val="24"/>
-          <w:szCs w:val="24"/>
-        </w:rPr>
-        <w:t>, ― усмехнулся хозяин.</w:t>
+        <w:t>― Ага! Значит, не дурак, ― усмехнулся хозяин.</w:t>
       </w:r>
     </w:p>
     <w:p>
@@ -245,25 +221,7 @@
           <w:sz w:val="24"/>
           <w:szCs w:val="24"/>
         </w:rPr>
-        <w:t xml:space="preserve">― Это неправильно! ― Ага, не нравится! ― крикнул в ответ </w:t>
-      </w:r>
-      <w:proofErr w:type="spellStart"/>
-      <w:r>
-        <w:rPr>
-          <w:rFonts w:ascii="Times New Roman" w:hAnsi="Times New Roman"/>
-          <w:sz w:val="24"/>
-          <w:szCs w:val="24"/>
-        </w:rPr>
-        <w:t>Пашка</w:t>
-      </w:r>
-      <w:proofErr w:type="spellEnd"/>
-      <w:r>
-        <w:rPr>
-          <w:rFonts w:ascii="Times New Roman" w:hAnsi="Times New Roman"/>
-          <w:sz w:val="24"/>
-          <w:szCs w:val="24"/>
-        </w:rPr>
-        <w:t>.</w:t>
+        <w:t>― Это неправильно! ― Ага, не нравится! ― крикнул в ответ Пашка.</w:t>
       </w:r>
     </w:p>
     <w:p>
@@ -338,25 +296,7 @@
           <w:sz w:val="24"/>
           <w:szCs w:val="24"/>
         </w:rPr>
-        <w:t xml:space="preserve">А деньги были ― накануне издательство преподнесло предновогодний подарок, выплатив, наконец, гонорар за, опять же, позапрошлогоднюю, как и вылеченный зуб, книжку. ― Ага, разбежался! ― остановила </w:t>
-      </w:r>
-      <w:proofErr w:type="spellStart"/>
-      <w:r>
-        <w:rPr>
-          <w:rFonts w:ascii="Times New Roman" w:hAnsi="Times New Roman"/>
-          <w:sz w:val="24"/>
-          <w:szCs w:val="24"/>
-        </w:rPr>
-        <w:t>Инъязова</w:t>
-      </w:r>
-      <w:proofErr w:type="spellEnd"/>
-      <w:r>
-        <w:rPr>
-          <w:rFonts w:ascii="Times New Roman" w:hAnsi="Times New Roman"/>
-          <w:sz w:val="24"/>
-          <w:szCs w:val="24"/>
-        </w:rPr>
-        <w:t xml:space="preserve"> супруга.</w:t>
+        <w:t>А деньги были ― накануне издательство преподнесло предновогодний подарок, выплатив, наконец, гонорар за, опять же, позапрошлогоднюю, как и вылеченный зуб, книжку. ― Ага, разбежался! ― остановила Инъязова супруга.</w:t>
       </w:r>
     </w:p>
     <w:p>
@@ -381,25 +321,7 @@
           <w:sz w:val="24"/>
           <w:szCs w:val="24"/>
         </w:rPr>
-        <w:t xml:space="preserve">― Мой папа учится, он далеко. ― Ага, учится… В тюряге твой папочка, в </w:t>
-      </w:r>
-      <w:proofErr w:type="spellStart"/>
-      <w:r>
-        <w:rPr>
-          <w:rFonts w:ascii="Times New Roman" w:hAnsi="Times New Roman"/>
-          <w:sz w:val="24"/>
-          <w:szCs w:val="24"/>
-        </w:rPr>
-        <w:t>тю-ря-ге</w:t>
-      </w:r>
-      <w:proofErr w:type="spellEnd"/>
-      <w:r>
-        <w:rPr>
-          <w:rFonts w:ascii="Times New Roman" w:hAnsi="Times New Roman"/>
-          <w:sz w:val="24"/>
-          <w:szCs w:val="24"/>
-        </w:rPr>
-        <w:t>, все знают!</w:t>
+        <w:t>― Мой папа учится, он далеко. ― Ага, учится… В тюряге твой папочка, в тю-ря-ге, все знают!</w:t>
       </w:r>
     </w:p>
     <w:p>
@@ -449,18 +371,8 @@
           <w:sz w:val="24"/>
           <w:szCs w:val="24"/>
         </w:rPr>
-        <w:t xml:space="preserve">― Да уж конечно, ага, ― скептически сморщилась </w:t>
-      </w:r>
-      <w:proofErr w:type="spellStart"/>
-      <w:r>
-        <w:rPr>
-          <w:rFonts w:ascii="Times New Roman" w:hAnsi="Times New Roman"/>
-          <w:sz w:val="24"/>
-          <w:szCs w:val="24"/>
-        </w:rPr>
-        <w:t>Орли.</w:t>
-      </w:r>
-      <w:proofErr w:type="spellEnd"/>
+        <w:t>― Да уж конечно, ага, ― скептически сморщилась Орли.</w:t>
+      </w:r>
     </w:p>
     <w:p>
       <w:pPr>
@@ -535,61 +447,7 @@
           <w:sz w:val="24"/>
           <w:szCs w:val="24"/>
         </w:rPr>
-        <w:t xml:space="preserve">Слушай, </w:t>
-      </w:r>
-      <w:proofErr w:type="spellStart"/>
-      <w:r>
-        <w:rPr>
-          <w:rFonts w:ascii="Times New Roman" w:hAnsi="Times New Roman"/>
-          <w:sz w:val="24"/>
-          <w:szCs w:val="24"/>
-        </w:rPr>
-        <w:t>Верка</w:t>
-      </w:r>
-      <w:proofErr w:type="spellEnd"/>
-      <w:r>
-        <w:rPr>
-          <w:rFonts w:ascii="Times New Roman" w:hAnsi="Times New Roman"/>
-          <w:sz w:val="24"/>
-          <w:szCs w:val="24"/>
-        </w:rPr>
-        <w:t xml:space="preserve">, это вообще не ваше дело. ― Ага, поматросил и бросил. ― Я вот </w:t>
-      </w:r>
-      <w:proofErr w:type="spellStart"/>
-      <w:r>
-        <w:rPr>
-          <w:rFonts w:ascii="Times New Roman" w:hAnsi="Times New Roman"/>
-          <w:sz w:val="24"/>
-          <w:szCs w:val="24"/>
-        </w:rPr>
-        <w:t>щас</w:t>
-      </w:r>
-      <w:proofErr w:type="spellEnd"/>
-      <w:r>
-        <w:rPr>
-          <w:rFonts w:ascii="Times New Roman" w:hAnsi="Times New Roman"/>
-          <w:sz w:val="24"/>
-          <w:szCs w:val="24"/>
-        </w:rPr>
-        <w:t xml:space="preserve"> перелезу забор и под </w:t>
-      </w:r>
-      <w:proofErr w:type="spellStart"/>
-      <w:r>
-        <w:rPr>
-          <w:rFonts w:ascii="Times New Roman" w:hAnsi="Times New Roman"/>
-          <w:sz w:val="24"/>
-          <w:szCs w:val="24"/>
-        </w:rPr>
-        <w:t>жопу</w:t>
-      </w:r>
-      <w:proofErr w:type="spellEnd"/>
-      <w:r>
-        <w:rPr>
-          <w:rFonts w:ascii="Times New Roman" w:hAnsi="Times New Roman"/>
-          <w:sz w:val="24"/>
-          <w:szCs w:val="24"/>
-        </w:rPr>
-        <w:t xml:space="preserve"> надаю.</w:t>
+        <w:t>Слушай, Верка, это вообще не ваше дело. ― Ага, поматросил и бросил. ― Я вот щас перелезу забор и под жопу надаю.</w:t>
       </w:r>
     </w:p>
     <w:p>
@@ -664,25 +522,7 @@
           <w:sz w:val="24"/>
           <w:szCs w:val="24"/>
         </w:rPr>
-        <w:t xml:space="preserve">. Когда-то Толя, не дожидаясь лифта, взбегал на третий этаж, кричал сверху </w:t>
-      </w:r>
-      <w:proofErr w:type="spellStart"/>
-      <w:r>
-        <w:rPr>
-          <w:rFonts w:ascii="Times New Roman" w:hAnsi="Times New Roman"/>
-          <w:sz w:val="24"/>
-          <w:szCs w:val="24"/>
-        </w:rPr>
-        <w:t>Штруму</w:t>
-      </w:r>
-      <w:proofErr w:type="spellEnd"/>
-      <w:r>
-        <w:rPr>
-          <w:rFonts w:ascii="Times New Roman" w:hAnsi="Times New Roman"/>
-          <w:sz w:val="24"/>
-          <w:szCs w:val="24"/>
-        </w:rPr>
-        <w:t>: "Ага, а я уже дома!"</w:t>
+        <w:t>. Когда-то Толя, не дожидаясь лифта, взбегал на третий этаж, кричал сверху Штруму: "Ага, а я уже дома!"</w:t>
       </w:r>
     </w:p>
     <w:p>
@@ -774,25 +614,7 @@
           <w:sz w:val="24"/>
           <w:szCs w:val="24"/>
         </w:rPr>
-        <w:t xml:space="preserve"> ― … вот вам удостоверение врача такой красивой большой белой больницы, вот разрешение на въезд в неё же на автотранспортном средстве </w:t>
-      </w:r>
-      <w:proofErr w:type="spellStart"/>
-      <w:r>
-        <w:rPr>
-          <w:rFonts w:ascii="Times New Roman" w:hAnsi="Times New Roman"/>
-          <w:sz w:val="24"/>
-          <w:szCs w:val="24"/>
-        </w:rPr>
-        <w:t>госномер</w:t>
-      </w:r>
-      <w:proofErr w:type="spellEnd"/>
-      <w:r>
-        <w:rPr>
-          <w:rFonts w:ascii="Times New Roman" w:hAnsi="Times New Roman"/>
-          <w:sz w:val="24"/>
-          <w:szCs w:val="24"/>
-        </w:rPr>
-        <w:t xml:space="preserve"> такой-то ― смотрите. Ага, съел?! ― думаю.</w:t>
+        <w:t xml:space="preserve"> ― … вот вам удостоверение врача такой красивой большой белой больницы, вот разрешение на въезд в неё же на автотранспортном средстве госномер такой-то ― смотрите. Ага, съел?! ― думаю.</w:t>
       </w:r>
     </w:p>
     <w:p>
@@ -884,43 +706,7 @@
           <w:sz w:val="24"/>
           <w:szCs w:val="24"/>
         </w:rPr>
-        <w:t>. ― отдай! ― Подойди ― отдам! ― сказал стриженый. ― Ага, </w:t>
-      </w:r>
-      <w:proofErr w:type="spellStart"/>
-      <w:r>
-        <w:rPr>
-          <w:rFonts w:ascii="Times New Roman" w:hAnsi="Times New Roman"/>
-          <w:sz w:val="24"/>
-          <w:szCs w:val="24"/>
-        </w:rPr>
-        <w:t>щас</w:t>
-      </w:r>
-      <w:proofErr w:type="spellEnd"/>
-      <w:r>
-        <w:rPr>
-          <w:rFonts w:ascii="Times New Roman" w:hAnsi="Times New Roman"/>
-          <w:sz w:val="24"/>
-          <w:szCs w:val="24"/>
-        </w:rPr>
-        <w:t>! ― сказал Боря и сделал шаг назад. ― Ладно, </w:t>
-      </w:r>
-      <w:proofErr w:type="spellStart"/>
-      <w:r>
-        <w:rPr>
-          <w:rFonts w:ascii="Times New Roman" w:hAnsi="Times New Roman"/>
-          <w:sz w:val="24"/>
-          <w:szCs w:val="24"/>
-        </w:rPr>
-        <w:t>Изя</w:t>
-      </w:r>
-      <w:proofErr w:type="spellEnd"/>
-      <w:r>
-        <w:rPr>
-          <w:rFonts w:ascii="Times New Roman" w:hAnsi="Times New Roman"/>
-          <w:sz w:val="24"/>
-          <w:szCs w:val="24"/>
-        </w:rPr>
-        <w:t>, носи! ― стриженый подскочил к Борьке, размахнулся и врезал ему гитарой по башке.</w:t>
+        <w:t>. ― отдай! ― Подойди ― отдам! ― сказал стриженый. ― Ага, щас! ― сказал Боря и сделал шаг назад. ― Ладно, Изя, носи! ― стриженый подскочил к Борьке, размахнулся и врезал ему гитарой по башке.</w:t>
       </w:r>
     </w:p>
     <w:p>
@@ -1309,7 +1095,6 @@
         </w:rPr>
         <w:t>, </w:t>
       </w:r>
-      <w:proofErr w:type="spellStart"/>
       <w:r>
         <w:rPr>
           <w:rStyle w:val="b-wrd-expl"/>
@@ -1323,7 +1108,6 @@
         </w:rPr>
         <w:t>щас</w:t>
       </w:r>
-      <w:proofErr w:type="spellEnd"/>
       <w:r>
         <w:rPr>
           <w:rFonts w:ascii="Times New Roman" w:hAnsi="Times New Roman"/>
@@ -1925,7 +1709,6 @@
         </w:rPr>
         <w:t>, </w:t>
       </w:r>
-      <w:proofErr w:type="spellStart"/>
       <w:r>
         <w:rPr>
           <w:rStyle w:val="b-wrd-expl"/>
@@ -1939,7 +1722,6 @@
         </w:rPr>
         <w:t>щас</w:t>
       </w:r>
-      <w:proofErr w:type="spellEnd"/>
       <w:r>
         <w:rPr>
           <w:rFonts w:ascii="Times New Roman" w:hAnsi="Times New Roman"/>
@@ -2384,7 +2166,6 @@
         </w:rPr>
         <w:t>, </w:t>
       </w:r>
-      <w:proofErr w:type="spellStart"/>
       <w:r>
         <w:rPr>
           <w:rStyle w:val="b-wrd-expl"/>
@@ -2398,7 +2179,6 @@
         </w:rPr>
         <w:t>щас</w:t>
       </w:r>
-      <w:proofErr w:type="spellEnd"/>
       <w:r>
         <w:rPr>
           <w:rFonts w:ascii="Times New Roman" w:hAnsi="Times New Roman"/>
@@ -3060,7 +2840,6 @@
         </w:rPr>
         <w:t> </w:t>
       </w:r>
-      <w:proofErr w:type="spellStart"/>
       <w:r>
         <w:rPr>
           <w:rStyle w:val="b-wrd-expl"/>
@@ -3072,7 +2851,6 @@
         </w:rPr>
         <w:t>третийэтаж</w:t>
       </w:r>
-      <w:proofErr w:type="spellEnd"/>
       <w:r>
         <w:rPr>
           <w:rFonts w:ascii="Times New Roman" w:hAnsi="Times New Roman"/>
@@ -3348,7 +3126,6 @@
         </w:rPr>
         <w:t>, </w:t>
       </w:r>
-      <w:proofErr w:type="spellStart"/>
       <w:r>
         <w:rPr>
           <w:rStyle w:val="b-wrd-expl"/>
@@ -3362,7 +3139,6 @@
         </w:rPr>
         <w:t>щас</w:t>
       </w:r>
-      <w:proofErr w:type="spellEnd"/>
       <w:r>
         <w:rPr>
           <w:rFonts w:ascii="Times New Roman" w:hAnsi="Times New Roman"/>
@@ -6002,7 +5778,6 @@
         </w:rPr>
         <w:t>, </w:t>
       </w:r>
-      <w:proofErr w:type="spellStart"/>
       <w:r>
         <w:rPr>
           <w:rStyle w:val="b-wrd-expl"/>
@@ -6016,7 +5791,6 @@
         </w:rPr>
         <w:t>щас</w:t>
       </w:r>
-      <w:proofErr w:type="spellEnd"/>
       <w:r>
         <w:rPr>
           <w:rFonts w:ascii="Times New Roman" w:hAnsi="Times New Roman"/>
@@ -6397,7 +6171,6 @@
         </w:rPr>
         <w:t>, </w:t>
       </w:r>
-      <w:proofErr w:type="spellStart"/>
       <w:r>
         <w:rPr>
           <w:rStyle w:val="b-wrd-expl"/>
@@ -6411,7 +6184,6 @@
         </w:rPr>
         <w:t>щас</w:t>
       </w:r>
-      <w:proofErr w:type="spellEnd"/>
       <w:r>
         <w:rPr>
           <w:rFonts w:ascii="Times New Roman" w:hAnsi="Times New Roman"/>
@@ -6443,6 +6215,7 @@
           <w:szCs w:val="24"/>
           <w:shd w:val="clear" w:color="auto" w:fill="FFFFFF"/>
         </w:rPr>
+        <w:lastRenderedPageBreak/>
         <w:t>30</w:t>
       </w:r>
       <w:r>
@@ -6677,7 +6450,6 @@
         </w:rPr>
         <w:t>, </w:t>
       </w:r>
-      <w:proofErr w:type="spellStart"/>
       <w:r>
         <w:rPr>
           <w:rStyle w:val="b-wrd-expl"/>
@@ -6691,7 +6463,6 @@
         </w:rPr>
         <w:t>щас</w:t>
       </w:r>
-      <w:proofErr w:type="spellEnd"/>
       <w:r>
         <w:rPr>
           <w:rFonts w:ascii="Times New Roman" w:hAnsi="Times New Roman"/>
@@ -8072,7 +7843,6 @@
         </w:rPr>
         <w:t>, </w:t>
       </w:r>
-      <w:proofErr w:type="spellStart"/>
       <w:r>
         <w:rPr>
           <w:rStyle w:val="b-wrd-expl"/>
@@ -8086,7 +7856,6 @@
         </w:rPr>
         <w:t>щас</w:t>
       </w:r>
-      <w:proofErr w:type="spellEnd"/>
       <w:r>
         <w:rPr>
           <w:rFonts w:ascii="Times New Roman" w:hAnsi="Times New Roman"/>
@@ -9151,7 +8920,6 @@
         </w:rPr>
         <w:t> </w:t>
       </w:r>
-      <w:proofErr w:type="spellStart"/>
       <w:r>
         <w:rPr>
           <w:rStyle w:val="b-wrd-expl"/>
@@ -9163,7 +8931,6 @@
         </w:rPr>
         <w:t>здоровеннейший</w:t>
       </w:r>
-      <w:proofErr w:type="spellEnd"/>
       <w:r>
         <w:rPr>
           <w:rFonts w:ascii="Times New Roman" w:hAnsi="Times New Roman"/>
@@ -12447,25 +12214,7 @@
           <w:sz w:val="24"/>
           <w:szCs w:val="24"/>
         </w:rPr>
-        <w:t xml:space="preserve">. В другом месте, в том же «Пакете», генерал Мамонтов подходит к пленному Трофимову и говорит: - Ага, - говорит, - </w:t>
-      </w:r>
-      <w:proofErr w:type="spellStart"/>
-      <w:r>
-        <w:rPr>
-          <w:rFonts w:ascii="Times New Roman" w:hAnsi="Times New Roman"/>
-          <w:sz w:val="24"/>
-          <w:szCs w:val="24"/>
-        </w:rPr>
-        <w:t>сукин</w:t>
-      </w:r>
-      <w:proofErr w:type="spellEnd"/>
-      <w:r>
-        <w:rPr>
-          <w:rFonts w:ascii="Times New Roman" w:hAnsi="Times New Roman"/>
-          <w:sz w:val="24"/>
-          <w:szCs w:val="24"/>
-        </w:rPr>
-        <w:t xml:space="preserve"> сын! Попался?</w:t>
+        <w:t>. В другом месте, в том же «Пакете», генерал Мамонтов подходит к пленному Трофимову и говорит: - Ага, - говорит, - сукин сын! Попался?</w:t>
       </w:r>
     </w:p>
     <w:p>
@@ -13029,7 +12778,6 @@
     <w:uiPriority w:val="99"/>
     <w:semiHidden/>
     <w:unhideWhenUsed/>
-    <w:qFormat/>
     <w:tblPr>
       <w:tblInd w:w="0" w:type="dxa"/>
       <w:tblCellMar>
@@ -13049,6 +12797,196 @@
   <w:style w:type="character" w:customStyle="1" w:styleId="b-wrd-expl">
     <w:name w:val="b-wrd-expl"/>
     <w:rsid w:val="00BB456E"/>
+  </w:style>
+</w:styles>
+</file>
+
+<file path=word/stylesWithEffects.xml><?xml version="1.0" encoding="utf-8"?>
+<w:styles xmlns:wpc="http://schemas.microsoft.com/office/word/2010/wordprocessingCanvas" xmlns:mc="http://schemas.openxmlformats.org/markup-compatibility/2006" xmlns:o="urn:schemas-microsoft-com:office:office" xmlns:r="http://schemas.openxmlformats.org/officeDocument/2006/relationships" xmlns:m="http://schemas.openxmlformats.org/officeDocument/2006/math" xmlns:v="urn:schemas-microsoft-com:vml" xmlns:wp14="http://schemas.microsoft.com/office/word/2010/wordprocessingDrawing" xmlns:wp="http://schemas.openxmlformats.org/drawingml/2006/wordprocessingDrawing" xmlns:w10="urn:schemas-microsoft-com:office:word" xmlns:w="http://schemas.openxmlformats.org/wordprocessingml/2006/main" xmlns:w14="http://schemas.microsoft.com/office/word/2010/wordml" xmlns:wpg="http://schemas.microsoft.com/office/word/2010/wordprocessingGroup" xmlns:wpi="http://schemas.microsoft.com/office/word/2010/wordprocessingInk" xmlns:wne="http://schemas.microsoft.com/office/word/2006/wordml" xmlns:wps="http://schemas.microsoft.com/office/word/2010/wordprocessingShape" mc:Ignorable="w14 wp14">
+  <w:docDefaults>
+    <w:rPrDefault>
+      <w:rPr>
+        <w:rFonts w:asciiTheme="minorHAnsi" w:eastAsiaTheme="minorEastAsia" w:hAnsiTheme="minorHAnsi" w:cstheme="minorBidi"/>
+        <w:sz w:val="22"/>
+        <w:szCs w:val="22"/>
+        <w:lang w:val="ru-RU" w:eastAsia="ru-RU" w:bidi="ar-SA"/>
+      </w:rPr>
+    </w:rPrDefault>
+    <w:pPrDefault>
+      <w:pPr>
+        <w:spacing w:after="200" w:line="276" w:lineRule="auto"/>
+      </w:pPr>
+    </w:pPrDefault>
+  </w:docDefaults>
+  <w:latentStyles w:defLockedState="0" w:defUIPriority="99" w:defSemiHidden="1" w:defUnhideWhenUsed="1" w:defQFormat="0" w:count="267">
+    <w:lsdException w:name="Normal" w:semiHidden="0" w:uiPriority="0" w:unhideWhenUsed="0" w:qFormat="1"/>
+    <w:lsdException w:name="heading 1" w:semiHidden="0" w:uiPriority="9" w:unhideWhenUsed="0" w:qFormat="1"/>
+    <w:lsdException w:name="heading 2" w:uiPriority="9" w:qFormat="1"/>
+    <w:lsdException w:name="heading 3" w:uiPriority="9" w:qFormat="1"/>
+    <w:lsdException w:name="heading 4" w:uiPriority="9" w:qFormat="1"/>
+    <w:lsdException w:name="heading 5" w:uiPriority="9" w:qFormat="1"/>
+    <w:lsdException w:name="heading 6" w:uiPriority="9" w:qFormat="1"/>
+    <w:lsdException w:name="heading 7" w:uiPriority="9" w:qFormat="1"/>
+    <w:lsdException w:name="heading 8" w:uiPriority="9" w:qFormat="1"/>
+    <w:lsdException w:name="heading 9" w:uiPriority="9" w:qFormat="1"/>
+    <w:lsdException w:name="toc 1" w:uiPriority="39"/>
+    <w:lsdException w:name="toc 2" w:uiPriority="39"/>
+    <w:lsdException w:name="toc 3" w:uiPriority="39"/>
+    <w:lsdException w:name="toc 4" w:uiPriority="39"/>
+    <w:lsdException w:name="toc 5" w:uiPriority="39"/>
+    <w:lsdException w:name="toc 6" w:uiPriority="39"/>
+    <w:lsdException w:name="toc 7" w:uiPriority="39"/>
+    <w:lsdException w:name="toc 8" w:uiPriority="39"/>
+    <w:lsdException w:name="toc 9" w:uiPriority="39"/>
+    <w:lsdException w:name="caption" w:uiPriority="35" w:qFormat="1"/>
+    <w:lsdException w:name="Title" w:semiHidden="0" w:uiPriority="10" w:unhideWhenUsed="0" w:qFormat="1"/>
+    <w:lsdException w:name="Default Paragraph Font" w:uiPriority="1"/>
+    <w:lsdException w:name="Subtitle" w:semiHidden="0" w:uiPriority="11" w:unhideWhenUsed="0" w:qFormat="1"/>
+    <w:lsdException w:name="Strong" w:semiHidden="0" w:uiPriority="22" w:unhideWhenUsed="0" w:qFormat="1"/>
+    <w:lsdException w:name="Emphasis" w:semiHidden="0" w:uiPriority="20" w:unhideWhenUsed="0" w:qFormat="1"/>
+    <w:lsdException w:name="Table Grid" w:semiHidden="0" w:uiPriority="59" w:unhideWhenUsed="0"/>
+    <w:lsdException w:name="Placeholder Text" w:unhideWhenUsed="0"/>
+    <w:lsdException w:name="No Spacing" w:semiHidden="0" w:uiPriority="1" w:unhideWhenUsed="0" w:qFormat="1"/>
+    <w:lsdException w:name="Light Shading" w:semiHidden="0" w:uiPriority="60" w:unhideWhenUsed="0"/>
+    <w:lsdException w:name="Light List" w:semiHidden="0" w:uiPriority="61" w:unhideWhenUsed="0"/>
+    <w:lsdException w:name="Light Grid" w:semiHidden="0" w:uiPriority="62" w:unhideWhenUsed="0"/>
+    <w:lsdException w:name="Medium Shading 1" w:semiHidden="0" w:uiPriority="63" w:unhideWhenUsed="0"/>
+    <w:lsdException w:name="Medium Shading 2" w:semiHidden="0" w:uiPriority="64" w:unhideWhenUsed="0"/>
+    <w:lsdException w:name="Medium List 1" w:semiHidden="0" w:uiPriority="65" w:unhideWhenUsed="0"/>
+    <w:lsdException w:name="Medium List 2" w:semiHidden="0" w:uiPriority="66" w:unhideWhenUsed="0"/>
+    <w:lsdException w:name="Medium Grid 1" w:semiHidden="0" w:uiPriority="67" w:unhideWhenUsed="0"/>
+    <w:lsdException w:name="Medium Grid 2" w:semiHidden="0" w:uiPriority="68" w:unhideWhenUsed="0"/>
+    <w:lsdException w:name="Medium Grid 3" w:semiHidden="0" w:uiPriority="69" w:unhideWhenUsed="0"/>
+    <w:lsdException w:name="Dark List" w:semiHidden="0" w:uiPriority="70" w:unhideWhenUsed="0"/>
+    <w:lsdException w:name="Colorful Shading" w:semiHidden="0" w:uiPriority="71" w:unhideWhenUsed="0"/>
+    <w:lsdException w:name="Colorful List" w:semiHidden="0" w:uiPriority="72" w:unhideWhenUsed="0"/>
+    <w:lsdException w:name="Colorful Grid" w:semiHidden="0" w:uiPriority="73" w:unhideWhenUsed="0"/>
+    <w:lsdException w:name="Light Shading Accent 1" w:semiHidden="0" w:uiPriority="60" w:unhideWhenUsed="0"/>
+    <w:lsdException w:name="Light List Accent 1" w:semiHidden="0" w:uiPriority="61" w:unhideWhenUsed="0"/>
+    <w:lsdException w:name="Light Grid Accent 1" w:semiHidden="0" w:uiPriority="62" w:unhideWhenUsed="0"/>
+    <w:lsdException w:name="Medium Shading 1 Accent 1" w:semiHidden="0" w:uiPriority="63" w:unhideWhenUsed="0"/>
+    <w:lsdException w:name="Medium Shading 2 Accent 1" w:semiHidden="0" w:uiPriority="64" w:unhideWhenUsed="0"/>
+    <w:lsdException w:name="Medium List 1 Accent 1" w:semiHidden="0" w:uiPriority="65" w:unhideWhenUsed="0"/>
+    <w:lsdException w:name="Revision" w:unhideWhenUsed="0"/>
+    <w:lsdException w:name="List Paragraph" w:semiHidden="0" w:uiPriority="34" w:unhideWhenUsed="0" w:qFormat="1"/>
+    <w:lsdException w:name="Quote" w:semiHidden="0" w:uiPriority="29" w:unhideWhenUsed="0" w:qFormat="1"/>
+    <w:lsdException w:name="Intense Quote" w:semiHidden="0" w:uiPriority="30" w:unhideWhenUsed="0" w:qFormat="1"/>
+    <w:lsdException w:name="Medium List 2 Accent 1" w:semiHidden="0" w:uiPriority="66" w:unhideWhenUsed="0"/>
+    <w:lsdException w:name="Medium Grid 1 Accent 1" w:semiHidden="0" w:uiPriority="67" w:unhideWhenUsed="0"/>
+    <w:lsdException w:name="Medium Grid 2 Accent 1" w:semiHidden="0" w:uiPriority="68" w:unhideWhenUsed="0"/>
+    <w:lsdException w:name="Medium Grid 3 Accent 1" w:semiHidden="0" w:uiPriority="69" w:unhideWhenUsed="0"/>
+    <w:lsdException w:name="Dark List Accent 1" w:semiHidden="0" w:uiPriority="70" w:unhideWhenUsed="0"/>
+    <w:lsdException w:name="Colorful Shading Accent 1" w:semiHidden="0" w:uiPriority="71" w:unhideWhenUsed="0"/>
+    <w:lsdException w:name="Colorful List Accent 1" w:semiHidden="0" w:uiPriority="72" w:unhideWhenUsed="0"/>
+    <w:lsdException w:name="Colorful Grid Accent 1" w:semiHidden="0" w:uiPriority="73" w:unhideWhenUsed="0"/>
+    <w:lsdException w:name="Light Shading Accent 2" w:semiHidden="0" w:uiPriority="60" w:unhideWhenUsed="0"/>
+    <w:lsdException w:name="Light List Accent 2" w:semiHidden="0" w:uiPriority="61" w:unhideWhenUsed="0"/>
+    <w:lsdException w:name="Light Grid Accent 2" w:semiHidden="0" w:uiPriority="62" w:unhideWhenUsed="0"/>
+    <w:lsdException w:name="Medium Shading 1 Accent 2" w:semiHidden="0" w:uiPriority="63" w:unhideWhenUsed="0"/>
+    <w:lsdException w:name="Medium Shading 2 Accent 2" w:semiHidden="0" w:uiPriority="64" w:unhideWhenUsed="0"/>
+    <w:lsdException w:name="Medium List 1 Accent 2" w:semiHidden="0" w:uiPriority="65" w:unhideWhenUsed="0"/>
+    <w:lsdException w:name="Medium List 2 Accent 2" w:semiHidden="0" w:uiPriority="66" w:unhideWhenUsed="0"/>
+    <w:lsdException w:name="Medium Grid 1 Accent 2" w:semiHidden="0" w:uiPriority="67" w:unhideWhenUsed="0"/>
+    <w:lsdException w:name="Medium Grid 2 Accent 2" w:semiHidden="0" w:uiPriority="68" w:unhideWhenUsed="0"/>
+    <w:lsdException w:name="Medium Grid 3 Accent 2" w:semiHidden="0" w:uiPriority="69" w:unhideWhenUsed="0"/>
+    <w:lsdException w:name="Dark List Accent 2" w:semiHidden="0" w:uiPriority="70" w:unhideWhenUsed="0"/>
+    <w:lsdException w:name="Colorful Shading Accent 2" w:semiHidden="0" w:uiPriority="71" w:unhideWhenUsed="0"/>
+    <w:lsdException w:name="Colorful List Accent 2" w:semiHidden="0" w:uiPriority="72" w:unhideWhenUsed="0"/>
+    <w:lsdException w:name="Colorful Grid Accent 2" w:semiHidden="0" w:uiPriority="73" w:unhideWhenUsed="0"/>
+    <w:lsdException w:name="Light Shading Accent 3" w:semiHidden="0" w:uiPriority="60" w:unhideWhenUsed="0"/>
+    <w:lsdException w:name="Light List Accent 3" w:semiHidden="0" w:uiPriority="61" w:unhideWhenUsed="0"/>
+    <w:lsdException w:name="Light Grid Accent 3" w:semiHidden="0" w:uiPriority="62" w:unhideWhenUsed="0"/>
+    <w:lsdException w:name="Medium Shading 1 Accent 3" w:semiHidden="0" w:uiPriority="63" w:unhideWhenUsed="0"/>
+    <w:lsdException w:name="Medium Shading 2 Accent 3" w:semiHidden="0" w:uiPriority="64" w:unhideWhenUsed="0"/>
+    <w:lsdException w:name="Medium List 1 Accent 3" w:semiHidden="0" w:uiPriority="65" w:unhideWhenUsed="0"/>
+    <w:lsdException w:name="Medium List 2 Accent 3" w:semiHidden="0" w:uiPriority="66" w:unhideWhenUsed="0"/>
+    <w:lsdException w:name="Medium Grid 1 Accent 3" w:semiHidden="0" w:uiPriority="67" w:unhideWhenUsed="0"/>
+    <w:lsdException w:name="Medium Grid 2 Accent 3" w:semiHidden="0" w:uiPriority="68" w:unhideWhenUsed="0"/>
+    <w:lsdException w:name="Medium Grid 3 Accent 3" w:semiHidden="0" w:uiPriority="69" w:unhideWhenUsed="0"/>
+    <w:lsdException w:name="Dark List Accent 3" w:semiHidden="0" w:uiPriority="70" w:unhideWhenUsed="0"/>
+    <w:lsdException w:name="Colorful Shading Accent 3" w:semiHidden="0" w:uiPriority="71" w:unhideWhenUsed="0"/>
+    <w:lsdException w:name="Colorful List Accent 3" w:semiHidden="0" w:uiPriority="72" w:unhideWhenUsed="0"/>
+    <w:lsdException w:name="Colorful Grid Accent 3" w:semiHidden="0" w:uiPriority="73" w:unhideWhenUsed="0"/>
+    <w:lsdException w:name="Light Shading Accent 4" w:semiHidden="0" w:uiPriority="60" w:unhideWhenUsed="0"/>
+    <w:lsdException w:name="Light List Accent 4" w:semiHidden="0" w:uiPriority="61" w:unhideWhenUsed="0"/>
+    <w:lsdException w:name="Light Grid Accent 4" w:semiHidden="0" w:uiPriority="62" w:unhideWhenUsed="0"/>
+    <w:lsdException w:name="Medium Shading 1 Accent 4" w:semiHidden="0" w:uiPriority="63" w:unhideWhenUsed="0"/>
+    <w:lsdException w:name="Medium Shading 2 Accent 4" w:semiHidden="0" w:uiPriority="64" w:unhideWhenUsed="0"/>
+    <w:lsdException w:name="Medium List 1 Accent 4" w:semiHidden="0" w:uiPriority="65" w:unhideWhenUsed="0"/>
+    <w:lsdException w:name="Medium List 2 Accent 4" w:semiHidden="0" w:uiPriority="66" w:unhideWhenUsed="0"/>
+    <w:lsdException w:name="Medium Grid 1 Accent 4" w:semiHidden="0" w:uiPriority="67" w:unhideWhenUsed="0"/>
+    <w:lsdException w:name="Medium Grid 2 Accent 4" w:semiHidden="0" w:uiPriority="68" w:unhideWhenUsed="0"/>
+    <w:lsdException w:name="Medium Grid 3 Accent 4" w:semiHidden="0" w:uiPriority="69" w:unhideWhenUsed="0"/>
+    <w:lsdException w:name="Dark List Accent 4" w:semiHidden="0" w:uiPriority="70" w:unhideWhenUsed="0"/>
+    <w:lsdException w:name="Colorful Shading Accent 4" w:semiHidden="0" w:uiPriority="71" w:unhideWhenUsed="0"/>
+    <w:lsdException w:name="Colorful List Accent 4" w:semiHidden="0" w:uiPriority="72" w:unhideWhenUsed="0"/>
+    <w:lsdException w:name="Colorful Grid Accent 4" w:semiHidden="0" w:uiPriority="73" w:unhideWhenUsed="0"/>
+    <w:lsdException w:name="Light Shading Accent 5" w:semiHidden="0" w:uiPriority="60" w:unhideWhenUsed="0"/>
+    <w:lsdException w:name="Light List Accent 5" w:semiHidden="0" w:uiPriority="61" w:unhideWhenUsed="0"/>
+    <w:lsdException w:name="Light Grid Accent 5" w:semiHidden="0" w:uiPriority="62" w:unhideWhenUsed="0"/>
+    <w:lsdException w:name="Medium Shading 1 Accent 5" w:semiHidden="0" w:uiPriority="63" w:unhideWhenUsed="0"/>
+    <w:lsdException w:name="Medium Shading 2 Accent 5" w:semiHidden="0" w:uiPriority="64" w:unhideWhenUsed="0"/>
+    <w:lsdException w:name="Medium List 1 Accent 5" w:semiHidden="0" w:uiPriority="65" w:unhideWhenUsed="0"/>
+    <w:lsdException w:name="Medium List 2 Accent 5" w:semiHidden="0" w:uiPriority="66" w:unhideWhenUsed="0"/>
+    <w:lsdException w:name="Medium Grid 1 Accent 5" w:semiHidden="0" w:uiPriority="67" w:unhideWhenUsed="0"/>
+    <w:lsdException w:name="Medium Grid 2 Accent 5" w:semiHidden="0" w:uiPriority="68" w:unhideWhenUsed="0"/>
+    <w:lsdException w:name="Medium Grid 3 Accent 5" w:semiHidden="0" w:uiPriority="69" w:unhideWhenUsed="0"/>
+    <w:lsdException w:name="Dark List Accent 5" w:semiHidden="0" w:uiPriority="70" w:unhideWhenUsed="0"/>
+    <w:lsdException w:name="Colorful Shading Accent 5" w:semiHidden="0" w:uiPriority="71" w:unhideWhenUsed="0"/>
+    <w:lsdException w:name="Colorful List Accent 5" w:semiHidden="0" w:uiPriority="72" w:unhideWhenUsed="0"/>
+    <w:lsdException w:name="Colorful Grid Accent 5" w:semiHidden="0" w:uiPriority="73" w:unhideWhenUsed="0"/>
+    <w:lsdException w:name="Light Shading Accent 6" w:semiHidden="0" w:uiPriority="60" w:unhideWhenUsed="0"/>
+    <w:lsdException w:name="Light List Accent 6" w:semiHidden="0" w:uiPriority="61" w:unhideWhenUsed="0"/>
+    <w:lsdException w:name="Light Grid Accent 6" w:semiHidden="0" w:uiPriority="62" w:unhideWhenUsed="0"/>
+    <w:lsdException w:name="Medium Shading 1 Accent 6" w:semiHidden="0" w:uiPriority="63" w:unhideWhenUsed="0"/>
+    <w:lsdException w:name="Medium Shading 2 Accent 6" w:semiHidden="0" w:uiPriority="64" w:unhideWhenUsed="0"/>
+    <w:lsdException w:name="Medium List 1 Accent 6" w:semiHidden="0" w:uiPriority="65" w:unhideWhenUsed="0"/>
+    <w:lsdException w:name="Medium List 2 Accent 6" w:semiHidden="0" w:uiPriority="66" w:unhideWhenUsed="0"/>
+    <w:lsdException w:name="Medium Grid 1 Accent 6" w:semiHidden="0" w:uiPriority="67" w:unhideWhenUsed="0"/>
+    <w:lsdException w:name="Medium Grid 2 Accent 6" w:semiHidden="0" w:uiPriority="68" w:unhideWhenUsed="0"/>
+    <w:lsdException w:name="Medium Grid 3 Accent 6" w:semiHidden="0" w:uiPriority="69" w:unhideWhenUsed="0"/>
+    <w:lsdException w:name="Dark List Accent 6" w:semiHidden="0" w:uiPriority="70" w:unhideWhenUsed="0"/>
+    <w:lsdException w:name="Colorful Shading Accent 6" w:semiHidden="0" w:uiPriority="71" w:unhideWhenUsed="0"/>
+    <w:lsdException w:name="Colorful List Accent 6" w:semiHidden="0" w:uiPriority="72" w:unhideWhenUsed="0"/>
+    <w:lsdException w:name="Colorful Grid Accent 6" w:semiHidden="0" w:uiPriority="73" w:unhideWhenUsed="0"/>
+    <w:lsdException w:name="Subtle Emphasis" w:semiHidden="0" w:uiPriority="19" w:unhideWhenUsed="0" w:qFormat="1"/>
+    <w:lsdException w:name="Intense Emphasis" w:semiHidden="0" w:uiPriority="21" w:unhideWhenUsed="0" w:qFormat="1"/>
+    <w:lsdException w:name="Subtle Reference" w:semiHidden="0" w:uiPriority="31" w:unhideWhenUsed="0" w:qFormat="1"/>
+    <w:lsdException w:name="Intense Reference" w:semiHidden="0" w:uiPriority="32" w:unhideWhenUsed="0" w:qFormat="1"/>
+    <w:lsdException w:name="Book Title" w:semiHidden="0" w:uiPriority="33" w:unhideWhenUsed="0" w:qFormat="1"/>
+    <w:lsdException w:name="Bibliography" w:uiPriority="37"/>
+    <w:lsdException w:name="TOC Heading" w:uiPriority="39" w:qFormat="1"/>
+  </w:latentStyles>
+  <w:style w:type="paragraph" w:default="1" w:styleId="a">
+    <w:name w:val="Normal"/>
+    <w:qFormat/>
+  </w:style>
+  <w:style w:type="character" w:default="1" w:styleId="a0">
+    <w:name w:val="Default Paragraph Font"/>
+    <w:uiPriority w:val="1"/>
+    <w:semiHidden/>
+    <w:unhideWhenUsed/>
+  </w:style>
+  <w:style w:type="table" w:default="1" w:styleId="a1">
+    <w:name w:val="Normal Table"/>
+    <w:uiPriority w:val="99"/>
+    <w:semiHidden/>
+    <w:unhideWhenUsed/>
+    <w:tblPr>
+      <w:tblInd w:w="0" w:type="dxa"/>
+      <w:tblCellMar>
+        <w:top w:w="0" w:type="dxa"/>
+        <w:left w:w="108" w:type="dxa"/>
+        <w:bottom w:w="0" w:type="dxa"/>
+        <w:right w:w="108" w:type="dxa"/>
+      </w:tblCellMar>
+    </w:tblPr>
+  </w:style>
+  <w:style w:type="numbering" w:default="1" w:styleId="a2">
+    <w:name w:val="No List"/>
+    <w:uiPriority w:val="99"/>
+    <w:semiHidden/>
+    <w:unhideWhenUsed/>
   </w:style>
 </w:styles>
 </file>

</xml_diff>